<commit_message>
Entrega Final – laboratorio 4
Entrega Final – laboratorio 4
</commit_message>
<xml_diff>
--- a/Docs/Observaciones-Lab 4.docx
+++ b/Docs/Observaciones-Lab 4.docx
@@ -4,7 +4,7 @@
   <w:body>
     <w:p>
       <w:pPr>
-        <w:pStyle w:val="Title"/>
+        <w:pStyle w:val="Ttulo"/>
         <w:jc w:val="center"/>
         <w:rPr>
           <w:noProof w:val="0"/>
@@ -40,17 +40,8 @@
           <w:noProof w:val="0"/>
           <w:lang w:val="es-419"/>
         </w:rPr>
-        <w:t xml:space="preserve">1 Cod </w:t>
-      </w:r>
-      <w:proofErr w:type="spellStart"/>
-      <w:r>
-        <w:rPr>
-          <w:noProof w:val="0"/>
-          <w:lang w:val="es-419"/>
-        </w:rPr>
-        <w:t>XXXX</w:t>
-      </w:r>
-      <w:proofErr w:type="spellEnd"/>
+        <w:t>1 Cod XXXX</w:t>
+      </w:r>
     </w:p>
     <w:p>
       <w:pPr>
@@ -73,17 +64,8 @@
           <w:noProof w:val="0"/>
           <w:lang w:val="es-419"/>
         </w:rPr>
-        <w:t xml:space="preserve">2 Cod </w:t>
-      </w:r>
-      <w:proofErr w:type="spellStart"/>
-      <w:r>
-        <w:rPr>
-          <w:noProof w:val="0"/>
-          <w:lang w:val="es-419"/>
-        </w:rPr>
-        <w:t>XXXX</w:t>
-      </w:r>
-      <w:proofErr w:type="spellEnd"/>
+        <w:t>2 Cod XXXX</w:t>
+      </w:r>
     </w:p>
     <w:p>
       <w:pPr>
@@ -97,7 +79,7 @@
     </w:p>
     <w:tbl>
       <w:tblPr>
-        <w:tblStyle w:val="GridTable2"/>
+        <w:tblStyle w:val="Tabladecuadrcula2"/>
         <w:tblW w:w="3694" w:type="pct"/>
         <w:jc w:val="center"/>
         <w:tblLook w:val="04A0" w:firstRow="1" w:lastRow="0" w:firstColumn="1" w:lastColumn="0" w:noHBand="0" w:noVBand="1"/>
@@ -376,7 +358,7 @@
     </w:tbl>
     <w:p>
       <w:pPr>
-        <w:pStyle w:val="Caption"/>
+        <w:pStyle w:val="Descripcin"/>
         <w:jc w:val="center"/>
         <w:rPr>
           <w:lang w:val="es-419"/>
@@ -429,7 +411,7 @@
     </w:p>
     <w:p>
       <w:pPr>
-        <w:pStyle w:val="Heading1"/>
+        <w:pStyle w:val="Ttulo1"/>
         <w:rPr>
           <w:b/>
           <w:bCs/>
@@ -449,7 +431,7 @@
     </w:p>
     <w:p>
       <w:pPr>
-        <w:pStyle w:val="Heading2"/>
+        <w:pStyle w:val="Ttulo2"/>
         <w:rPr>
           <w:b/>
           <w:bCs/>
@@ -469,7 +451,7 @@
     </w:p>
     <w:tbl>
       <w:tblPr>
-        <w:tblStyle w:val="GridTable2"/>
+        <w:tblStyle w:val="Tabladecuadrcula2"/>
         <w:tblW w:w="5000" w:type="pct"/>
         <w:jc w:val="center"/>
         <w:tblLook w:val="04A0" w:firstRow="1" w:lastRow="0" w:firstColumn="1" w:lastColumn="0" w:noHBand="0" w:noVBand="1"/>
@@ -511,7 +493,6 @@
               </w:rPr>
               <w:t>Tamaño de la muestra (</w:t>
             </w:r>
-            <w:proofErr w:type="spellStart"/>
             <w:r>
               <w:rPr>
                 <w:noProof w:val="0"/>
@@ -519,7 +500,6 @@
               </w:rPr>
               <w:t>ARRAY_LIST</w:t>
             </w:r>
-            <w:proofErr w:type="spellEnd"/>
             <w:r>
               <w:rPr>
                 <w:rFonts w:ascii="Dax-Regular" w:hAnsi="Dax-Regular"/>
@@ -729,6 +709,20 @@
                 <w:lang w:val="es-419"/>
               </w:rPr>
             </w:pPr>
+            <w:r>
+              <w:rPr>
+                <w:rStyle w:val="normaltextrun"/>
+                <w:rFonts w:ascii="Calibri" w:hAnsi="Calibri" w:cs="Calibri"/>
+              </w:rPr>
+              <w:t>43921.90</w:t>
+            </w:r>
+            <w:r>
+              <w:rPr>
+                <w:rStyle w:val="eop"/>
+                <w:rFonts w:ascii="Calibri" w:hAnsi="Calibri" w:cs="Calibri"/>
+              </w:rPr>
+              <w:t> </w:t>
+            </w:r>
           </w:p>
         </w:tc>
         <w:tc>
@@ -745,6 +739,20 @@
                 <w:lang w:val="es-419"/>
               </w:rPr>
             </w:pPr>
+            <w:r>
+              <w:rPr>
+                <w:rStyle w:val="normaltextrun"/>
+                <w:rFonts w:ascii="Calibri" w:hAnsi="Calibri" w:cs="Calibri"/>
+              </w:rPr>
+              <w:t>41250.0</w:t>
+            </w:r>
+            <w:r>
+              <w:rPr>
+                <w:rStyle w:val="eop"/>
+                <w:rFonts w:ascii="Calibri" w:hAnsi="Calibri" w:cs="Calibri"/>
+              </w:rPr>
+              <w:t> </w:t>
+            </w:r>
           </w:p>
         </w:tc>
         <w:tc>
@@ -761,6 +769,20 @@
                 <w:lang w:val="es-419"/>
               </w:rPr>
             </w:pPr>
+            <w:r>
+              <w:rPr>
+                <w:rStyle w:val="normaltextrun"/>
+                <w:rFonts w:ascii="Calibri" w:hAnsi="Calibri" w:cs="Calibri"/>
+              </w:rPr>
+              <w:t>2312.5</w:t>
+            </w:r>
+            <w:r>
+              <w:rPr>
+                <w:rStyle w:val="eop"/>
+                <w:rFonts w:ascii="Calibri" w:hAnsi="Calibri" w:cs="Calibri"/>
+              </w:rPr>
+              <w:t> </w:t>
+            </w:r>
           </w:p>
         </w:tc>
       </w:tr>
@@ -806,6 +828,20 @@
                 <w:lang w:val="es-419"/>
               </w:rPr>
             </w:pPr>
+            <w:r>
+              <w:rPr>
+                <w:rStyle w:val="normaltextrun"/>
+                <w:rFonts w:ascii="Calibri" w:hAnsi="Calibri" w:cs="Calibri"/>
+              </w:rPr>
+              <w:t>359484.40</w:t>
+            </w:r>
+            <w:r>
+              <w:rPr>
+                <w:rStyle w:val="eop"/>
+                <w:rFonts w:ascii="Calibri" w:hAnsi="Calibri" w:cs="Calibri"/>
+              </w:rPr>
+              <w:t> </w:t>
+            </w:r>
           </w:p>
         </w:tc>
         <w:tc>
@@ -822,6 +858,20 @@
                 <w:lang w:val="es-419"/>
               </w:rPr>
             </w:pPr>
+            <w:r>
+              <w:rPr>
+                <w:rStyle w:val="normaltextrun"/>
+                <w:rFonts w:ascii="Calibri" w:hAnsi="Calibri" w:cs="Calibri"/>
+              </w:rPr>
+              <w:t>390640.60</w:t>
+            </w:r>
+            <w:r>
+              <w:rPr>
+                <w:rStyle w:val="eop"/>
+                <w:rFonts w:ascii="Calibri" w:hAnsi="Calibri" w:cs="Calibri"/>
+              </w:rPr>
+              <w:t> </w:t>
+            </w:r>
           </w:p>
         </w:tc>
         <w:tc>
@@ -838,6 +888,20 @@
                 <w:lang w:val="es-419"/>
               </w:rPr>
             </w:pPr>
+            <w:r>
+              <w:rPr>
+                <w:rStyle w:val="normaltextrun"/>
+                <w:rFonts w:ascii="Calibri" w:hAnsi="Calibri" w:cs="Calibri"/>
+              </w:rPr>
+              <w:t>9640.60</w:t>
+            </w:r>
+            <w:r>
+              <w:rPr>
+                <w:rStyle w:val="eop"/>
+                <w:rFonts w:ascii="Calibri" w:hAnsi="Calibri" w:cs="Calibri"/>
+              </w:rPr>
+              <w:t> </w:t>
+            </w:r>
           </w:p>
         </w:tc>
       </w:tr>
@@ -884,6 +948,13 @@
                 <w:lang w:val="es-419"/>
               </w:rPr>
             </w:pPr>
+            <w:r>
+              <w:rPr>
+                <w:rStyle w:val="eop"/>
+                <w:rFonts w:ascii="Calibri" w:hAnsi="Calibri" w:cs="Calibri"/>
+              </w:rPr>
+              <w:t> </w:t>
+            </w:r>
           </w:p>
         </w:tc>
         <w:tc>
@@ -900,6 +971,13 @@
                 <w:lang w:val="es-419"/>
               </w:rPr>
             </w:pPr>
+            <w:r>
+              <w:rPr>
+                <w:rStyle w:val="eop"/>
+                <w:rFonts w:ascii="Calibri" w:hAnsi="Calibri" w:cs="Calibri"/>
+              </w:rPr>
+              <w:t> </w:t>
+            </w:r>
           </w:p>
         </w:tc>
         <w:tc>
@@ -916,6 +994,20 @@
                 <w:lang w:val="es-419"/>
               </w:rPr>
             </w:pPr>
+            <w:r>
+              <w:rPr>
+                <w:rStyle w:val="normaltextrun"/>
+                <w:rFonts w:ascii="Calibri" w:hAnsi="Calibri" w:cs="Calibri"/>
+              </w:rPr>
+              <w:t>46578.10</w:t>
+            </w:r>
+            <w:r>
+              <w:rPr>
+                <w:rStyle w:val="eop"/>
+                <w:rFonts w:ascii="Calibri" w:hAnsi="Calibri" w:cs="Calibri"/>
+              </w:rPr>
+              <w:t> </w:t>
+            </w:r>
           </w:p>
         </w:tc>
       </w:tr>
@@ -961,6 +1053,13 @@
                 <w:lang w:val="es-419"/>
               </w:rPr>
             </w:pPr>
+            <w:r>
+              <w:rPr>
+                <w:rStyle w:val="eop"/>
+                <w:rFonts w:ascii="Calibri" w:hAnsi="Calibri" w:cs="Calibri"/>
+              </w:rPr>
+              <w:t> </w:t>
+            </w:r>
           </w:p>
         </w:tc>
         <w:tc>
@@ -977,6 +1076,13 @@
                 <w:lang w:val="es-419"/>
               </w:rPr>
             </w:pPr>
+            <w:r>
+              <w:rPr>
+                <w:rStyle w:val="eop"/>
+                <w:rFonts w:ascii="Calibri" w:hAnsi="Calibri" w:cs="Calibri"/>
+              </w:rPr>
+              <w:t> </w:t>
+            </w:r>
           </w:p>
         </w:tc>
         <w:tc>
@@ -993,6 +1099,20 @@
                 <w:lang w:val="es-419"/>
               </w:rPr>
             </w:pPr>
+            <w:r>
+              <w:rPr>
+                <w:rStyle w:val="normaltextrun"/>
+                <w:rFonts w:ascii="Calibri" w:hAnsi="Calibri" w:cs="Calibri"/>
+              </w:rPr>
+              <w:t>238281.30</w:t>
+            </w:r>
+            <w:r>
+              <w:rPr>
+                <w:rStyle w:val="eop"/>
+                <w:rFonts w:ascii="Calibri" w:hAnsi="Calibri" w:cs="Calibri"/>
+              </w:rPr>
+              <w:t> </w:t>
+            </w:r>
           </w:p>
         </w:tc>
       </w:tr>
@@ -1039,6 +1159,20 @@
                 <w:lang w:val="es-419"/>
               </w:rPr>
             </w:pPr>
+            <w:r>
+              <w:rPr>
+                <w:rStyle w:val="normaltextrun"/>
+                <w:rFonts w:ascii="Calibri" w:hAnsi="Calibri" w:cs="Calibri"/>
+              </w:rPr>
+              <w:t>43921.90</w:t>
+            </w:r>
+            <w:r>
+              <w:rPr>
+                <w:rStyle w:val="eop"/>
+                <w:rFonts w:ascii="Calibri" w:hAnsi="Calibri" w:cs="Calibri"/>
+              </w:rPr>
+              <w:t> </w:t>
+            </w:r>
           </w:p>
         </w:tc>
         <w:tc>
@@ -1055,6 +1189,20 @@
                 <w:lang w:val="es-419"/>
               </w:rPr>
             </w:pPr>
+            <w:r>
+              <w:rPr>
+                <w:rStyle w:val="normaltextrun"/>
+                <w:rFonts w:ascii="Calibri" w:hAnsi="Calibri" w:cs="Calibri"/>
+              </w:rPr>
+              <w:t>41250.0</w:t>
+            </w:r>
+            <w:r>
+              <w:rPr>
+                <w:rStyle w:val="eop"/>
+                <w:rFonts w:ascii="Calibri" w:hAnsi="Calibri" w:cs="Calibri"/>
+              </w:rPr>
+              <w:t> </w:t>
+            </w:r>
           </w:p>
         </w:tc>
         <w:tc>
@@ -1071,6 +1219,20 @@
                 <w:lang w:val="es-419"/>
               </w:rPr>
             </w:pPr>
+            <w:r>
+              <w:rPr>
+                <w:rStyle w:val="normaltextrun"/>
+                <w:rFonts w:ascii="Calibri" w:hAnsi="Calibri" w:cs="Calibri"/>
+              </w:rPr>
+              <w:t>2312.5</w:t>
+            </w:r>
+            <w:r>
+              <w:rPr>
+                <w:rStyle w:val="eop"/>
+                <w:rFonts w:ascii="Calibri" w:hAnsi="Calibri" w:cs="Calibri"/>
+              </w:rPr>
+              <w:t> </w:t>
+            </w:r>
           </w:p>
         </w:tc>
       </w:tr>
@@ -1116,6 +1278,20 @@
                 <w:lang w:val="es-419"/>
               </w:rPr>
             </w:pPr>
+            <w:r>
+              <w:rPr>
+                <w:rStyle w:val="normaltextrun"/>
+                <w:rFonts w:ascii="Calibri" w:hAnsi="Calibri" w:cs="Calibri"/>
+              </w:rPr>
+              <w:t>359484.40</w:t>
+            </w:r>
+            <w:r>
+              <w:rPr>
+                <w:rStyle w:val="eop"/>
+                <w:rFonts w:ascii="Calibri" w:hAnsi="Calibri" w:cs="Calibri"/>
+              </w:rPr>
+              <w:t> </w:t>
+            </w:r>
           </w:p>
         </w:tc>
         <w:tc>
@@ -1132,6 +1308,13 @@
                 <w:lang w:val="es-419"/>
               </w:rPr>
             </w:pPr>
+            <w:r>
+              <w:rPr>
+                <w:rStyle w:val="eop"/>
+                <w:rFonts w:ascii="Calibri" w:hAnsi="Calibri" w:cs="Calibri"/>
+              </w:rPr>
+              <w:t> </w:t>
+            </w:r>
           </w:p>
         </w:tc>
         <w:tc>
@@ -1148,6 +1331,20 @@
                 <w:lang w:val="es-419"/>
               </w:rPr>
             </w:pPr>
+            <w:r>
+              <w:rPr>
+                <w:rStyle w:val="normaltextrun"/>
+                <w:rFonts w:ascii="Calibri" w:hAnsi="Calibri" w:cs="Calibri"/>
+              </w:rPr>
+              <w:t>9640.60</w:t>
+            </w:r>
+            <w:r>
+              <w:rPr>
+                <w:rStyle w:val="eop"/>
+                <w:rFonts w:ascii="Calibri" w:hAnsi="Calibri" w:cs="Calibri"/>
+              </w:rPr>
+              <w:t> </w:t>
+            </w:r>
           </w:p>
         </w:tc>
       </w:tr>
@@ -1466,7 +1663,7 @@
     </w:tbl>
     <w:p>
       <w:pPr>
-        <w:pStyle w:val="Caption"/>
+        <w:pStyle w:val="Descripcin"/>
         <w:jc w:val="center"/>
         <w:rPr>
           <w:lang w:val="es-419"/>
@@ -1519,7 +1716,7 @@
     </w:p>
     <w:tbl>
       <w:tblPr>
-        <w:tblStyle w:val="GridTable2"/>
+        <w:tblStyle w:val="Tabladecuadrcula2"/>
         <w:tblW w:w="5000" w:type="pct"/>
         <w:jc w:val="center"/>
         <w:tblLook w:val="04A0" w:firstRow="1" w:lastRow="0" w:firstColumn="1" w:lastColumn="0" w:noHBand="0" w:noVBand="1"/>
@@ -1561,7 +1758,6 @@
               </w:rPr>
               <w:t>Tamaño de la muestra (</w:t>
             </w:r>
-            <w:proofErr w:type="spellStart"/>
             <w:r>
               <w:rPr>
                 <w:noProof w:val="0"/>
@@ -1569,7 +1765,6 @@
               </w:rPr>
               <w:t>LINKED_LIST</w:t>
             </w:r>
-            <w:proofErr w:type="spellEnd"/>
             <w:r>
               <w:rPr>
                 <w:rFonts w:ascii="Dax-Regular" w:hAnsi="Dax-Regular"/>
@@ -2516,7 +2711,7 @@
     </w:tbl>
     <w:p>
       <w:pPr>
-        <w:pStyle w:val="Caption"/>
+        <w:pStyle w:val="Descripcin"/>
         <w:ind w:left="360"/>
         <w:rPr>
           <w:lang w:val="es-419"/>
@@ -2569,7 +2764,7 @@
     </w:p>
     <w:tbl>
       <w:tblPr>
-        <w:tblStyle w:val="GridTable2-Accent3"/>
+        <w:tblStyle w:val="Tablaconcuadrcula2-nfasis3"/>
         <w:tblW w:w="8790" w:type="dxa"/>
         <w:jc w:val="center"/>
         <w:tblLook w:val="04A0" w:firstRow="1" w:lastRow="0" w:firstColumn="1" w:lastColumn="0" w:noHBand="0" w:noVBand="1"/>
@@ -2628,25 +2823,7 @@
                 <w:noProof w:val="0"/>
                 <w:lang w:val="es-419"/>
               </w:rPr>
-              <w:t>Arreglo (</w:t>
-            </w:r>
-            <w:proofErr w:type="spellStart"/>
-            <w:r>
-              <w:rPr>
-                <w:rFonts w:ascii="Dax-Regular" w:hAnsi="Dax-Regular"/>
-                <w:noProof w:val="0"/>
-                <w:lang w:val="es-419"/>
-              </w:rPr>
-              <w:t>ARRAYLIST</w:t>
-            </w:r>
-            <w:proofErr w:type="spellEnd"/>
-            <w:r>
-              <w:rPr>
-                <w:rFonts w:ascii="Dax-Regular" w:hAnsi="Dax-Regular"/>
-                <w:noProof w:val="0"/>
-                <w:lang w:val="es-419"/>
-              </w:rPr>
-              <w:t>)</w:t>
+              <w:t>Arreglo (ARRAYLIST)</w:t>
             </w:r>
           </w:p>
         </w:tc>
@@ -2670,25 +2847,7 @@
                 <w:noProof w:val="0"/>
                 <w:lang w:val="es-419"/>
               </w:rPr>
-              <w:t>Lista enlazada (</w:t>
-            </w:r>
-            <w:proofErr w:type="spellStart"/>
-            <w:r>
-              <w:rPr>
-                <w:rFonts w:ascii="Dax-Regular" w:hAnsi="Dax-Regular"/>
-                <w:noProof w:val="0"/>
-                <w:lang w:val="es-419"/>
-              </w:rPr>
-              <w:t>LINKED_LIST</w:t>
-            </w:r>
-            <w:proofErr w:type="spellEnd"/>
-            <w:r>
-              <w:rPr>
-                <w:rFonts w:ascii="Dax-Regular" w:hAnsi="Dax-Regular"/>
-                <w:noProof w:val="0"/>
-                <w:lang w:val="es-419"/>
-              </w:rPr>
-              <w:t>)</w:t>
+              <w:t>Lista enlazada (LINKED_LIST)</w:t>
             </w:r>
           </w:p>
         </w:tc>
@@ -2945,7 +3104,7 @@
     </w:tbl>
     <w:p>
       <w:pPr>
-        <w:pStyle w:val="Caption"/>
+        <w:pStyle w:val="Descripcin"/>
         <w:jc w:val="center"/>
         <w:rPr>
           <w:lang w:val="es-419"/>
@@ -3006,7 +3165,7 @@
     </w:p>
     <w:p>
       <w:pPr>
-        <w:pStyle w:val="Heading2"/>
+        <w:pStyle w:val="Ttulo2"/>
         <w:rPr>
           <w:b/>
           <w:bCs/>
@@ -3021,13 +3180,12 @@
           <w:noProof w:val="0"/>
           <w:lang w:val="es-419"/>
         </w:rPr>
-        <w:lastRenderedPageBreak/>
         <w:t>Graficas</w:t>
       </w:r>
     </w:p>
     <w:p>
       <w:pPr>
-        <w:pStyle w:val="ListParagraph"/>
+        <w:pStyle w:val="Prrafodelista"/>
         <w:numPr>
           <w:ilvl w:val="0"/>
           <w:numId w:val="5"/>
@@ -3051,14 +3209,7 @@
           <w:rFonts w:ascii="Dax-Regular" w:hAnsi="Dax-Regular"/>
           <w:lang w:val="es-419"/>
         </w:rPr>
-        <w:t>inco gráficas generadas por los resultados de las pruebas de rendimiento</w:t>
-      </w:r>
-      <w:r>
-        <w:rPr>
-          <w:rFonts w:ascii="Dax-Regular" w:hAnsi="Dax-Regular"/>
-          <w:lang w:val="es-419"/>
-        </w:rPr>
-        <w:t xml:space="preserve"> en la </w:t>
+        <w:t xml:space="preserve">inco gráficas generadas por los resultados de las pruebas de rendimiento en la </w:t>
       </w:r>
       <w:r>
         <w:rPr>
@@ -3090,7 +3241,7 @@
     </w:p>
     <w:p>
       <w:pPr>
-        <w:pStyle w:val="ListParagraph"/>
+        <w:pStyle w:val="Prrafodelista"/>
         <w:numPr>
           <w:ilvl w:val="1"/>
           <w:numId w:val="5"/>
@@ -3107,28 +3258,12 @@
           <w:rFonts w:ascii="Dax-Regular" w:hAnsi="Dax-Regular"/>
           <w:lang w:val="es-419"/>
         </w:rPr>
-        <w:t xml:space="preserve">Comparación de rendimiento </w:t>
-      </w:r>
-      <w:proofErr w:type="spellStart"/>
-      <w:r>
-        <w:rPr>
-          <w:rFonts w:ascii="Dax-Regular" w:hAnsi="Dax-Regular"/>
-          <w:lang w:val="es-419"/>
-        </w:rPr>
-        <w:t>ARRAYLIST</w:t>
-      </w:r>
-      <w:proofErr w:type="spellEnd"/>
-      <w:r>
-        <w:rPr>
-          <w:rFonts w:ascii="Dax-Regular" w:hAnsi="Dax-Regular"/>
-          <w:lang w:val="es-419"/>
-        </w:rPr>
-        <w:t>.</w:t>
+        <w:t>Comparación de rendimiento ARRAYLIST.</w:t>
       </w:r>
     </w:p>
     <w:p>
       <w:pPr>
-        <w:pStyle w:val="ListParagraph"/>
+        <w:pStyle w:val="Prrafodelista"/>
         <w:numPr>
           <w:ilvl w:val="1"/>
           <w:numId w:val="5"/>
@@ -3145,28 +3280,12 @@
           <w:rFonts w:ascii="Dax-Regular" w:hAnsi="Dax-Regular"/>
           <w:lang w:val="es-419"/>
         </w:rPr>
-        <w:t xml:space="preserve">Comparación de rendimiento </w:t>
-      </w:r>
-      <w:proofErr w:type="spellStart"/>
-      <w:r>
-        <w:rPr>
-          <w:rFonts w:ascii="Dax-Regular" w:hAnsi="Dax-Regular"/>
-          <w:lang w:val="es-419"/>
-        </w:rPr>
-        <w:t>LINKED_LIST</w:t>
-      </w:r>
-      <w:proofErr w:type="spellEnd"/>
-      <w:r>
-        <w:rPr>
-          <w:rFonts w:ascii="Dax-Regular" w:hAnsi="Dax-Regular"/>
-          <w:lang w:val="es-419"/>
-        </w:rPr>
-        <w:t>.</w:t>
+        <w:t>Comparación de rendimiento LINKED_LIST.</w:t>
       </w:r>
     </w:p>
     <w:p>
       <w:pPr>
-        <w:pStyle w:val="ListParagraph"/>
+        <w:pStyle w:val="Prrafodelista"/>
         <w:numPr>
           <w:ilvl w:val="1"/>
           <w:numId w:val="5"/>
@@ -3220,7 +3339,7 @@
     </w:p>
     <w:p>
       <w:pPr>
-        <w:pStyle w:val="ListParagraph"/>
+        <w:pStyle w:val="Prrafodelista"/>
         <w:numPr>
           <w:ilvl w:val="1"/>
           <w:numId w:val="5"/>
@@ -3274,7 +3393,7 @@
     </w:p>
     <w:p>
       <w:pPr>
-        <w:pStyle w:val="ListParagraph"/>
+        <w:pStyle w:val="Prrafodelista"/>
         <w:numPr>
           <w:ilvl w:val="1"/>
           <w:numId w:val="5"/>
@@ -3312,7 +3431,7 @@
     </w:p>
     <w:p>
       <w:pPr>
-        <w:pStyle w:val="Heading1"/>
+        <w:pStyle w:val="Ttulo1"/>
         <w:rPr>
           <w:b/>
           <w:bCs/>
@@ -3327,41 +3446,32 @@
           <w:noProof w:val="0"/>
           <w:lang w:val="es-419"/>
         </w:rPr>
-        <w:t xml:space="preserve">Maquina </w:t>
-      </w:r>
-      <w:r>
+        <w:t>Maquina 2</w:t>
+      </w:r>
+    </w:p>
+    <w:p>
+      <w:pPr>
+        <w:pStyle w:val="Ttulo2"/>
         <w:rPr>
           <w:b/>
           <w:bCs/>
           <w:noProof w:val="0"/>
           <w:lang w:val="es-419"/>
         </w:rPr>
-        <w:t>2</w:t>
-      </w:r>
-    </w:p>
-    <w:p>
-      <w:pPr>
-        <w:pStyle w:val="Heading2"/>
+      </w:pPr>
+      <w:r>
         <w:rPr>
           <w:b/>
           <w:bCs/>
           <w:noProof w:val="0"/>
           <w:lang w:val="es-419"/>
         </w:rPr>
-      </w:pPr>
-      <w:r>
-        <w:rPr>
-          <w:b/>
-          <w:bCs/>
-          <w:noProof w:val="0"/>
-          <w:lang w:val="es-419"/>
-        </w:rPr>
         <w:t>Resultados</w:t>
       </w:r>
     </w:p>
     <w:tbl>
       <w:tblPr>
-        <w:tblStyle w:val="GridTable2"/>
+        <w:tblStyle w:val="Tabladecuadrcula2"/>
         <w:tblW w:w="5000" w:type="pct"/>
         <w:jc w:val="center"/>
         <w:tblLook w:val="04A0" w:firstRow="1" w:lastRow="0" w:firstColumn="1" w:lastColumn="0" w:noHBand="0" w:noVBand="1"/>
@@ -3403,7 +3513,6 @@
               </w:rPr>
               <w:t>Tamaño de la muestra (</w:t>
             </w:r>
-            <w:proofErr w:type="spellStart"/>
             <w:r>
               <w:rPr>
                 <w:noProof w:val="0"/>
@@ -3411,7 +3520,6 @@
               </w:rPr>
               <w:t>ARRAY_LIST</w:t>
             </w:r>
-            <w:proofErr w:type="spellEnd"/>
             <w:r>
               <w:rPr>
                 <w:rFonts w:ascii="Dax-Regular" w:hAnsi="Dax-Regular"/>
@@ -4358,7 +4466,7 @@
     </w:tbl>
     <w:p>
       <w:pPr>
-        <w:pStyle w:val="Caption"/>
+        <w:pStyle w:val="Descripcin"/>
         <w:jc w:val="center"/>
         <w:rPr>
           <w:lang w:val="es-419"/>
@@ -4409,7 +4517,7 @@
     </w:p>
     <w:tbl>
       <w:tblPr>
-        <w:tblStyle w:val="GridTable2"/>
+        <w:tblStyle w:val="Tabladecuadrcula2"/>
         <w:tblW w:w="5000" w:type="pct"/>
         <w:jc w:val="center"/>
         <w:tblLook w:val="04A0" w:firstRow="1" w:lastRow="0" w:firstColumn="1" w:lastColumn="0" w:noHBand="0" w:noVBand="1"/>
@@ -4451,7 +4559,6 @@
               </w:rPr>
               <w:t>Tamaño de la muestra (</w:t>
             </w:r>
-            <w:proofErr w:type="spellStart"/>
             <w:r>
               <w:rPr>
                 <w:noProof w:val="0"/>
@@ -4459,7 +4566,6 @@
               </w:rPr>
               <w:t>LINKED_LIST</w:t>
             </w:r>
-            <w:proofErr w:type="spellEnd"/>
             <w:r>
               <w:rPr>
                 <w:rFonts w:ascii="Dax-Regular" w:hAnsi="Dax-Regular"/>
@@ -5406,7 +5512,7 @@
     </w:tbl>
     <w:p>
       <w:pPr>
-        <w:pStyle w:val="Caption"/>
+        <w:pStyle w:val="Descripcin"/>
         <w:ind w:left="360"/>
         <w:rPr>
           <w:lang w:val="es-419"/>
@@ -5457,7 +5563,7 @@
     </w:p>
     <w:tbl>
       <w:tblPr>
-        <w:tblStyle w:val="GridTable2-Accent3"/>
+        <w:tblStyle w:val="Tablaconcuadrcula2-nfasis3"/>
         <w:tblW w:w="8790" w:type="dxa"/>
         <w:jc w:val="center"/>
         <w:tblLook w:val="04A0" w:firstRow="1" w:lastRow="0" w:firstColumn="1" w:lastColumn="0" w:noHBand="0" w:noVBand="1"/>
@@ -5516,25 +5622,7 @@
                 <w:noProof w:val="0"/>
                 <w:lang w:val="es-419"/>
               </w:rPr>
-              <w:t>Arreglo (</w:t>
-            </w:r>
-            <w:proofErr w:type="spellStart"/>
-            <w:r>
-              <w:rPr>
-                <w:rFonts w:ascii="Dax-Regular" w:hAnsi="Dax-Regular"/>
-                <w:noProof w:val="0"/>
-                <w:lang w:val="es-419"/>
-              </w:rPr>
-              <w:t>ARRAYLIST</w:t>
-            </w:r>
-            <w:proofErr w:type="spellEnd"/>
-            <w:r>
-              <w:rPr>
-                <w:rFonts w:ascii="Dax-Regular" w:hAnsi="Dax-Regular"/>
-                <w:noProof w:val="0"/>
-                <w:lang w:val="es-419"/>
-              </w:rPr>
-              <w:t>)</w:t>
+              <w:t>Arreglo (ARRAYLIST)</w:t>
             </w:r>
           </w:p>
         </w:tc>
@@ -5558,25 +5646,7 @@
                 <w:noProof w:val="0"/>
                 <w:lang w:val="es-419"/>
               </w:rPr>
-              <w:t>Lista enlazada (</w:t>
-            </w:r>
-            <w:proofErr w:type="spellStart"/>
-            <w:r>
-              <w:rPr>
-                <w:rFonts w:ascii="Dax-Regular" w:hAnsi="Dax-Regular"/>
-                <w:noProof w:val="0"/>
-                <w:lang w:val="es-419"/>
-              </w:rPr>
-              <w:t>LINKED_LIST</w:t>
-            </w:r>
-            <w:proofErr w:type="spellEnd"/>
-            <w:r>
-              <w:rPr>
-                <w:rFonts w:ascii="Dax-Regular" w:hAnsi="Dax-Regular"/>
-                <w:noProof w:val="0"/>
-                <w:lang w:val="es-419"/>
-              </w:rPr>
-              <w:t>)</w:t>
+              <w:t>Lista enlazada (LINKED_LIST)</w:t>
             </w:r>
           </w:p>
         </w:tc>
@@ -5833,7 +5903,7 @@
     </w:tbl>
     <w:p>
       <w:pPr>
-        <w:pStyle w:val="Caption"/>
+        <w:pStyle w:val="Descripcin"/>
         <w:jc w:val="center"/>
         <w:rPr>
           <w:rFonts w:ascii="Dax-Regular" w:hAnsi="Dax-Regular"/>
@@ -5885,7 +5955,7 @@
     </w:p>
     <w:p>
       <w:pPr>
-        <w:pStyle w:val="Heading2"/>
+        <w:pStyle w:val="Ttulo2"/>
         <w:rPr>
           <w:b/>
           <w:bCs/>
@@ -5900,12 +5970,13 @@
           <w:noProof w:val="0"/>
           <w:lang w:val="es-419"/>
         </w:rPr>
+        <w:lastRenderedPageBreak/>
         <w:t>Graficas</w:t>
       </w:r>
     </w:p>
     <w:p>
       <w:pPr>
-        <w:pStyle w:val="ListParagraph"/>
+        <w:pStyle w:val="Prrafodelista"/>
         <w:numPr>
           <w:ilvl w:val="0"/>
           <w:numId w:val="5"/>
@@ -5931,30 +6002,12 @@
           <w:bCs/>
           <w:lang w:val="es-419"/>
         </w:rPr>
-        <w:t xml:space="preserve">Maquina </w:t>
-      </w:r>
-      <w:r>
-        <w:rPr>
-          <w:rFonts w:ascii="Dax-Regular" w:hAnsi="Dax-Regular"/>
-          <w:b/>
-          <w:bCs/>
-          <w:lang w:val="es-419"/>
-        </w:rPr>
-        <w:t>2</w:t>
-      </w:r>
-      <w:r>
-        <w:rPr>
-          <w:rFonts w:ascii="Dax-Regular" w:hAnsi="Dax-Regular"/>
-          <w:b/>
-          <w:bCs/>
-          <w:lang w:val="es-419"/>
-        </w:rPr>
-        <w:t>.</w:t>
+        <w:t>Maquina 2.</w:t>
       </w:r>
     </w:p>
     <w:p>
       <w:pPr>
-        <w:pStyle w:val="ListParagraph"/>
+        <w:pStyle w:val="Prrafodelista"/>
         <w:numPr>
           <w:ilvl w:val="1"/>
           <w:numId w:val="5"/>
@@ -5971,28 +6024,12 @@
           <w:rFonts w:ascii="Dax-Regular" w:hAnsi="Dax-Regular"/>
           <w:lang w:val="es-419"/>
         </w:rPr>
-        <w:t xml:space="preserve">Comparación de rendimiento </w:t>
-      </w:r>
-      <w:proofErr w:type="spellStart"/>
-      <w:r>
-        <w:rPr>
-          <w:rFonts w:ascii="Dax-Regular" w:hAnsi="Dax-Regular"/>
-          <w:lang w:val="es-419"/>
-        </w:rPr>
-        <w:t>ARRAYLIST</w:t>
-      </w:r>
-      <w:proofErr w:type="spellEnd"/>
-      <w:r>
-        <w:rPr>
-          <w:rFonts w:ascii="Dax-Regular" w:hAnsi="Dax-Regular"/>
-          <w:lang w:val="es-419"/>
-        </w:rPr>
-        <w:t>.</w:t>
+        <w:t>Comparación de rendimiento ARRAYLIST.</w:t>
       </w:r>
     </w:p>
     <w:p>
       <w:pPr>
-        <w:pStyle w:val="ListParagraph"/>
+        <w:pStyle w:val="Prrafodelista"/>
         <w:numPr>
           <w:ilvl w:val="1"/>
           <w:numId w:val="5"/>
@@ -6009,28 +6046,12 @@
           <w:rFonts w:ascii="Dax-Regular" w:hAnsi="Dax-Regular"/>
           <w:lang w:val="es-419"/>
         </w:rPr>
-        <w:t xml:space="preserve">Comparación de rendimiento </w:t>
-      </w:r>
-      <w:proofErr w:type="spellStart"/>
-      <w:r>
-        <w:rPr>
-          <w:rFonts w:ascii="Dax-Regular" w:hAnsi="Dax-Regular"/>
-          <w:lang w:val="es-419"/>
-        </w:rPr>
-        <w:t>LINKED_LIST</w:t>
-      </w:r>
-      <w:proofErr w:type="spellEnd"/>
-      <w:r>
-        <w:rPr>
-          <w:rFonts w:ascii="Dax-Regular" w:hAnsi="Dax-Regular"/>
-          <w:lang w:val="es-419"/>
-        </w:rPr>
-        <w:t>.</w:t>
+        <w:t>Comparación de rendimiento LINKED_LIST.</w:t>
       </w:r>
     </w:p>
     <w:p>
       <w:pPr>
-        <w:pStyle w:val="ListParagraph"/>
+        <w:pStyle w:val="Prrafodelista"/>
         <w:numPr>
           <w:ilvl w:val="1"/>
           <w:numId w:val="5"/>
@@ -6084,7 +6105,7 @@
     </w:p>
     <w:p>
       <w:pPr>
-        <w:pStyle w:val="ListParagraph"/>
+        <w:pStyle w:val="Prrafodelista"/>
         <w:numPr>
           <w:ilvl w:val="1"/>
           <w:numId w:val="5"/>
@@ -6101,7 +6122,6 @@
           <w:rFonts w:ascii="Dax-Regular" w:hAnsi="Dax-Regular"/>
           <w:lang w:val="es-419"/>
         </w:rPr>
-        <w:lastRenderedPageBreak/>
         <w:t xml:space="preserve">Comparación de rendimiento para </w:t>
       </w:r>
       <w:proofErr w:type="spellStart"/>
@@ -6139,7 +6159,7 @@
     </w:p>
     <w:p>
       <w:pPr>
-        <w:pStyle w:val="ListParagraph"/>
+        <w:pStyle w:val="Prrafodelista"/>
         <w:numPr>
           <w:ilvl w:val="1"/>
           <w:numId w:val="5"/>
@@ -6177,7 +6197,7 @@
     </w:p>
     <w:p>
       <w:pPr>
-        <w:pStyle w:val="Heading1"/>
+        <w:pStyle w:val="Ttulo1"/>
         <w:rPr>
           <w:b/>
           <w:bCs/>
@@ -6197,7 +6217,7 @@
     </w:p>
     <w:p>
       <w:pPr>
-        <w:pStyle w:val="ListParagraph"/>
+        <w:pStyle w:val="Prrafodelista"/>
         <w:numPr>
           <w:ilvl w:val="0"/>
           <w:numId w:val="6"/>
@@ -6218,7 +6238,7 @@
     </w:p>
     <w:p>
       <w:pPr>
-        <w:pStyle w:val="ListParagraph"/>
+        <w:pStyle w:val="Prrafodelista"/>
         <w:numPr>
           <w:ilvl w:val="0"/>
           <w:numId w:val="6"/>
@@ -6239,7 +6259,7 @@
     </w:p>
     <w:p>
       <w:pPr>
-        <w:pStyle w:val="ListParagraph"/>
+        <w:pStyle w:val="Prrafodelista"/>
         <w:numPr>
           <w:ilvl w:val="0"/>
           <w:numId w:val="6"/>
@@ -6260,7 +6280,7 @@
     </w:p>
     <w:p>
       <w:pPr>
-        <w:pStyle w:val="ListParagraph"/>
+        <w:pStyle w:val="Prrafodelista"/>
         <w:numPr>
           <w:ilvl w:val="0"/>
           <w:numId w:val="6"/>
@@ -7323,11 +7343,11 @@
       <w:noProof/>
     </w:rPr>
   </w:style>
-  <w:style w:type="paragraph" w:styleId="Heading1">
+  <w:style w:type="paragraph" w:styleId="Ttulo1">
     <w:name w:val="heading 1"/>
     <w:basedOn w:val="Normal"/>
     <w:next w:val="Normal"/>
-    <w:link w:val="Heading1Char"/>
+    <w:link w:val="Ttulo1Car"/>
     <w:uiPriority w:val="9"/>
     <w:qFormat/>
     <w:rsid w:val="001826C9"/>
@@ -7344,11 +7364,11 @@
       <w:szCs w:val="32"/>
     </w:rPr>
   </w:style>
-  <w:style w:type="paragraph" w:styleId="Heading2">
+  <w:style w:type="paragraph" w:styleId="Ttulo2">
     <w:name w:val="heading 2"/>
     <w:basedOn w:val="Normal"/>
     <w:next w:val="Normal"/>
-    <w:link w:val="Heading2Char"/>
+    <w:link w:val="Ttulo2Car"/>
     <w:uiPriority w:val="9"/>
     <w:unhideWhenUsed/>
     <w:qFormat/>
@@ -7366,13 +7386,13 @@
       <w:szCs w:val="26"/>
     </w:rPr>
   </w:style>
-  <w:style w:type="character" w:default="1" w:styleId="DefaultParagraphFont">
+  <w:style w:type="character" w:default="1" w:styleId="Fuentedeprrafopredeter">
     <w:name w:val="Default Paragraph Font"/>
     <w:uiPriority w:val="1"/>
     <w:semiHidden/>
     <w:unhideWhenUsed/>
   </w:style>
-  <w:style w:type="table" w:default="1" w:styleId="TableNormal">
+  <w:style w:type="table" w:default="1" w:styleId="Tablanormal">
     <w:name w:val="Normal Table"/>
     <w:uiPriority w:val="99"/>
     <w:semiHidden/>
@@ -7387,17 +7407,17 @@
       </w:tblCellMar>
     </w:tblPr>
   </w:style>
-  <w:style w:type="numbering" w:default="1" w:styleId="NoList">
+  <w:style w:type="numbering" w:default="1" w:styleId="Sinlista">
     <w:name w:val="No List"/>
     <w:uiPriority w:val="99"/>
     <w:semiHidden/>
     <w:unhideWhenUsed/>
   </w:style>
-  <w:style w:type="paragraph" w:styleId="Title">
+  <w:style w:type="paragraph" w:styleId="Ttulo">
     <w:name w:val="Title"/>
     <w:basedOn w:val="Normal"/>
     <w:next w:val="Normal"/>
-    <w:link w:val="TitleChar"/>
+    <w:link w:val="TtuloCar"/>
     <w:uiPriority w:val="10"/>
     <w:qFormat/>
     <w:rsid w:val="00BA3B38"/>
@@ -7413,10 +7433,10 @@
       <w:szCs w:val="56"/>
     </w:rPr>
   </w:style>
-  <w:style w:type="character" w:customStyle="1" w:styleId="TitleChar">
-    <w:name w:val="Title Char"/>
-    <w:basedOn w:val="DefaultParagraphFont"/>
-    <w:link w:val="Title"/>
+  <w:style w:type="character" w:customStyle="1" w:styleId="TtuloCar">
+    <w:name w:val="Título Car"/>
+    <w:basedOn w:val="Fuentedeprrafopredeter"/>
+    <w:link w:val="Ttulo"/>
     <w:uiPriority w:val="10"/>
     <w:rsid w:val="00BA3B38"/>
     <w:rPr>
@@ -7428,7 +7448,7 @@
       <w:szCs w:val="56"/>
     </w:rPr>
   </w:style>
-  <w:style w:type="paragraph" w:styleId="ListParagraph">
+  <w:style w:type="paragraph" w:styleId="Prrafodelista">
     <w:name w:val="List Paragraph"/>
     <w:basedOn w:val="Normal"/>
     <w:uiPriority w:val="34"/>
@@ -7442,7 +7462,7 @@
       <w:noProof w:val="0"/>
     </w:rPr>
   </w:style>
-  <w:style w:type="paragraph" w:styleId="Caption">
+  <w:style w:type="paragraph" w:styleId="Descripcin">
     <w:name w:val="caption"/>
     <w:basedOn w:val="Normal"/>
     <w:next w:val="Normal"/>
@@ -7462,9 +7482,9 @@
       <w:szCs w:val="18"/>
     </w:rPr>
   </w:style>
-  <w:style w:type="table" w:styleId="GridTable2">
+  <w:style w:type="table" w:styleId="Tabladecuadrcula2">
     <w:name w:val="Grid Table 2"/>
-    <w:basedOn w:val="TableNormal"/>
+    <w:basedOn w:val="Tablanormal"/>
     <w:uiPriority w:val="47"/>
     <w:rsid w:val="005C50D1"/>
     <w:pPr>
@@ -7537,9 +7557,9 @@
       </w:tcPr>
     </w:tblStylePr>
   </w:style>
-  <w:style w:type="table" w:styleId="GridTable2-Accent3">
+  <w:style w:type="table" w:styleId="Tablaconcuadrcula2-nfasis3">
     <w:name w:val="Grid Table 2 Accent 3"/>
-    <w:basedOn w:val="TableNormal"/>
+    <w:basedOn w:val="Tablanormal"/>
     <w:uiPriority w:val="47"/>
     <w:rsid w:val="00392066"/>
     <w:pPr>
@@ -7612,10 +7632,10 @@
       </w:tcPr>
     </w:tblStylePr>
   </w:style>
-  <w:style w:type="character" w:customStyle="1" w:styleId="Heading1Char">
-    <w:name w:val="Heading 1 Char"/>
-    <w:basedOn w:val="DefaultParagraphFont"/>
-    <w:link w:val="Heading1"/>
+  <w:style w:type="character" w:customStyle="1" w:styleId="Ttulo1Car">
+    <w:name w:val="Título 1 Car"/>
+    <w:basedOn w:val="Fuentedeprrafopredeter"/>
+    <w:link w:val="Ttulo1"/>
     <w:uiPriority w:val="9"/>
     <w:rsid w:val="001826C9"/>
     <w:rPr>
@@ -7626,10 +7646,10 @@
       <w:szCs w:val="32"/>
     </w:rPr>
   </w:style>
-  <w:style w:type="character" w:customStyle="1" w:styleId="Heading2Char">
-    <w:name w:val="Heading 2 Char"/>
-    <w:basedOn w:val="DefaultParagraphFont"/>
-    <w:link w:val="Heading2"/>
+  <w:style w:type="character" w:customStyle="1" w:styleId="Ttulo2Car">
+    <w:name w:val="Título 2 Car"/>
+    <w:basedOn w:val="Fuentedeprrafopredeter"/>
+    <w:link w:val="Ttulo2"/>
     <w:uiPriority w:val="9"/>
     <w:rsid w:val="001826C9"/>
     <w:rPr>
@@ -7639,6 +7659,16 @@
       <w:sz w:val="26"/>
       <w:szCs w:val="26"/>
     </w:rPr>
+  </w:style>
+  <w:style w:type="character" w:customStyle="1" w:styleId="normaltextrun">
+    <w:name w:val="normaltextrun"/>
+    <w:basedOn w:val="Fuentedeprrafopredeter"/>
+    <w:rsid w:val="003444E1"/>
+  </w:style>
+  <w:style w:type="character" w:customStyle="1" w:styleId="eop">
+    <w:name w:val="eop"/>
+    <w:basedOn w:val="Fuentedeprrafopredeter"/>
+    <w:rsid w:val="003444E1"/>
   </w:style>
 </w:styles>
 </file>
@@ -7939,12 +7969,9 @@
 </file>
 
 <file path=customXml/item1.xml><?xml version="1.0" encoding="utf-8"?>
-<?mso-contentType ?>
-<FormTemplates xmlns="http://schemas.microsoft.com/sharepoint/v3/contenttype/forms">
-  <Display>DocumentLibraryForm</Display>
-  <Edit>DocumentLibraryForm</Edit>
-  <New>DocumentLibraryForm</New>
-</FormTemplates>
+<p:properties xmlns:p="http://schemas.microsoft.com/office/2006/metadata/properties" xmlns:xsi="http://www.w3.org/2001/XMLSchema-instance" xmlns:pc="http://schemas.microsoft.com/office/infopath/2007/PartnerControls">
+  <documentManagement/>
+</p:properties>
 </file>
 
 <file path=customXml/item2.xml><?xml version="1.0" encoding="utf-8"?>
@@ -8159,28 +8186,46 @@
 </file>
 
 <file path=customXml/item3.xml><?xml version="1.0" encoding="utf-8"?>
-<p:properties xmlns:p="http://schemas.microsoft.com/office/2006/metadata/properties" xmlns:xsi="http://www.w3.org/2001/XMLSchema-instance" xmlns:pc="http://schemas.microsoft.com/office/infopath/2007/PartnerControls">
-  <documentManagement/>
-</p:properties>
+<?mso-contentType ?>
+<FormTemplates xmlns="http://schemas.microsoft.com/sharepoint/v3/contenttype/forms">
+  <Display>DocumentLibraryForm</Display>
+  <Edit>DocumentLibraryForm</Edit>
+  <New>DocumentLibraryForm</New>
+</FormTemplates>
 </file>
 
 <file path=customXml/itemProps1.xml><?xml version="1.0" encoding="utf-8"?>
-<ds:datastoreItem xmlns:ds="http://schemas.openxmlformats.org/officeDocument/2006/customXml" ds:itemID="{7DBE8262-9C92-4A1B-85FF-A533173B85D6}">
-  <ds:schemaRefs>
-    <ds:schemaRef ds:uri="http://schemas.microsoft.com/sharepoint/v3/contenttype/forms"/>
-  </ds:schemaRefs>
-</ds:datastoreItem>
-</file>
-
-<file path=customXml/itemProps2.xml><?xml version="1.0" encoding="utf-8"?>
-<ds:datastoreItem xmlns:ds="http://schemas.openxmlformats.org/officeDocument/2006/customXml" ds:itemID="{CF9FB03D-8BF3-41F7-8309-0F510A005FE9}"/>
-</file>
-
-<file path=customXml/itemProps3.xml><?xml version="1.0" encoding="utf-8"?>
 <ds:datastoreItem xmlns:ds="http://schemas.openxmlformats.org/officeDocument/2006/customXml" ds:itemID="{D8D55360-DA4E-4EE6-A532-0D8BE99E30A4}">
   <ds:schemaRefs>
     <ds:schemaRef ds:uri="http://schemas.microsoft.com/office/2006/metadata/properties"/>
     <ds:schemaRef ds:uri="http://schemas.microsoft.com/office/infopath/2007/PartnerControls"/>
   </ds:schemaRefs>
 </ds:datastoreItem>
+</file>
+
+<file path=customXml/itemProps2.xml><?xml version="1.0" encoding="utf-8"?>
+<ds:datastoreItem xmlns:ds="http://schemas.openxmlformats.org/officeDocument/2006/customXml" ds:itemID="{CF9FB03D-8BF3-41F7-8309-0F510A005FE9}">
+  <ds:schemaRefs>
+    <ds:schemaRef ds:uri="http://schemas.microsoft.com/office/2006/metadata/contentType"/>
+    <ds:schemaRef ds:uri="http://schemas.microsoft.com/office/2006/metadata/properties/metaAttributes"/>
+    <ds:schemaRef ds:uri="http://www.w3.org/2001/XMLSchema"/>
+    <ds:schemaRef ds:uri="http://schemas.microsoft.com/office/2006/metadata/properties"/>
+    <ds:schemaRef ds:uri="164883f8-7691-4ecf-b54a-664c0d0edefe"/>
+    <ds:schemaRef ds:uri="85e30bcc-d76c-4413-8e4d-2dce22fb0743"/>
+    <ds:schemaRef ds:uri="http://schemas.microsoft.com/office/2006/documentManagement/types"/>
+    <ds:schemaRef ds:uri="http://schemas.microsoft.com/office/infopath/2007/PartnerControls"/>
+    <ds:schemaRef ds:uri="http://schemas.openxmlformats.org/package/2006/metadata/core-properties"/>
+    <ds:schemaRef ds:uri="http://purl.org/dc/elements/1.1/"/>
+    <ds:schemaRef ds:uri="http://purl.org/dc/terms/"/>
+    <ds:schemaRef ds:uri="http://schemas.microsoft.com/internal/obd"/>
+  </ds:schemaRefs>
+</ds:datastoreItem>
+</file>
+
+<file path=customXml/itemProps3.xml><?xml version="1.0" encoding="utf-8"?>
+<ds:datastoreItem xmlns:ds="http://schemas.openxmlformats.org/officeDocument/2006/customXml" ds:itemID="{7DBE8262-9C92-4A1B-85FF-A533173B85D6}">
+  <ds:schemaRefs>
+    <ds:schemaRef ds:uri="http://schemas.microsoft.com/sharepoint/v3/contenttype/forms"/>
+  </ds:schemaRefs>
+</ds:datastoreItem>
 </file>
</xml_diff>